<commit_message>
3020 - IoT Vuln Research - STARTED
</commit_message>
<xml_diff>
--- a/Fall 2025/CYBR3020 Vulnerabilities and Exploits/Assignments/4 IoT PLC Embedded Device Vulnerability Research/5 and 6- Research paper - Embedded Devices v2025.1.docx
+++ b/Fall 2025/CYBR3020 Vulnerabilities and Exploits/Assignments/4 IoT PLC Embedded Device Vulnerability Research/5 and 6- Research paper - Embedded Devices v2025.1.docx
@@ -173,10 +173,7 @@
         <w:ind w:left="720"/>
       </w:pPr>
       <w:r>
-        <w:t xml:space="preserve"> </w:t>
-      </w:r>
-      <w:r>
-        <w:t>Include sources and any personal experience.</w:t>
+        <w:t xml:space="preserve"> Include sources and any personal experience.</w:t>
       </w:r>
     </w:p>
     <w:p>
@@ -212,8 +209,14 @@
       <w:pPr>
         <w:pStyle w:val="ListBullet"/>
         <w:spacing w:line="240" w:lineRule="auto"/>
+        <w:rPr>
+          <w:highlight w:val="yellow"/>
+        </w:rPr>
       </w:pPr>
       <w:r>
+        <w:rPr>
+          <w:highlight w:val="yellow"/>
+        </w:rPr>
         <w:t>Cover Page: Assignment name, course code, instructor name, your name, due date.</w:t>
       </w:r>
     </w:p>
@@ -223,7 +226,13 @@
         <w:spacing w:line="240" w:lineRule="auto"/>
       </w:pPr>
       <w:r>
-        <w:t xml:space="preserve">Table of Contents: Use Word’s </w:t>
+        <w:rPr>
+          <w:highlight w:val="yellow"/>
+        </w:rPr>
+        <w:t>Table of Contents:</w:t>
+      </w:r>
+      <w:r>
+        <w:t xml:space="preserve"> Use Word’s </w:t>
       </w:r>
       <w:r>
         <w:t xml:space="preserve">Table of Contents </w:t>
@@ -253,13 +262,22 @@
           <w:t>Insert a table of contents - Microsoft Support</w:t>
         </w:r>
       </w:hyperlink>
+      <w:r>
+        <w:t xml:space="preserve"> </w:t>
+      </w:r>
     </w:p>
     <w:p>
       <w:pPr>
         <w:pStyle w:val="ListBullet"/>
         <w:spacing w:line="240" w:lineRule="auto"/>
+        <w:rPr>
+          <w:highlight w:val="yellow"/>
+        </w:rPr>
       </w:pPr>
       <w:r>
+        <w:rPr>
+          <w:highlight w:val="yellow"/>
+        </w:rPr>
         <w:t>Headings: Apply Word styles (Heading 1, Heading 2).</w:t>
       </w:r>
     </w:p>
@@ -267,8 +285,14 @@
       <w:pPr>
         <w:pStyle w:val="ListBullet"/>
         <w:spacing w:line="240" w:lineRule="auto"/>
+        <w:rPr>
+          <w:highlight w:val="yellow"/>
+        </w:rPr>
       </w:pPr>
       <w:r>
+        <w:rPr>
+          <w:highlight w:val="yellow"/>
+        </w:rPr>
         <w:t>Header/Footer:</w:t>
       </w:r>
     </w:p>
@@ -281,8 +305,14 @@
         </w:tabs>
         <w:spacing w:line="240" w:lineRule="auto"/>
         <w:ind w:left="720"/>
+        <w:rPr>
+          <w:highlight w:val="yellow"/>
+        </w:rPr>
       </w:pPr>
       <w:r>
+        <w:rPr>
+          <w:highlight w:val="yellow"/>
+        </w:rPr>
         <w:t>Header: Report title + your last name.</w:t>
       </w:r>
     </w:p>
@@ -294,8 +324,14 @@
         </w:tabs>
         <w:spacing w:line="240" w:lineRule="auto"/>
         <w:ind w:left="720"/>
+        <w:rPr>
+          <w:highlight w:val="yellow"/>
+        </w:rPr>
       </w:pPr>
       <w:r>
+        <w:rPr>
+          <w:highlight w:val="yellow"/>
+        </w:rPr>
         <w:t>Footer: Page numbers.</w:t>
       </w:r>
     </w:p>
@@ -303,8 +339,14 @@
       <w:pPr>
         <w:pStyle w:val="ListBullet"/>
         <w:spacing w:line="240" w:lineRule="auto"/>
+        <w:rPr>
+          <w:highlight w:val="yellow"/>
+        </w:rPr>
       </w:pPr>
       <w:r>
+        <w:rPr>
+          <w:highlight w:val="yellow"/>
+        </w:rPr>
         <w:t>Font &amp; Layout:</w:t>
       </w:r>
     </w:p>
@@ -317,14 +359,20 @@
         </w:tabs>
         <w:spacing w:line="240" w:lineRule="auto"/>
         <w:ind w:left="720"/>
+        <w:rPr>
+          <w:highlight w:val="yellow"/>
+        </w:rPr>
       </w:pPr>
       <w:r>
-        <w:t xml:space="preserve">Font: Arial, Calibri, or Aptos, </w:t>
+        <w:rPr>
+          <w:highlight w:val="yellow"/>
+        </w:rPr>
+        <w:t>Font: Arial, Calibri, or Aptos, size 12</w:t>
       </w:r>
       <w:r>
-        <w:t>size 12</w:t>
-      </w:r>
-      <w:r>
+        <w:rPr>
+          <w:highlight w:val="yellow"/>
+        </w:rPr>
         <w:t>.</w:t>
       </w:r>
     </w:p>
@@ -337,8 +385,14 @@
         </w:tabs>
         <w:spacing w:line="240" w:lineRule="auto"/>
         <w:ind w:left="720"/>
+        <w:rPr>
+          <w:highlight w:val="yellow"/>
+        </w:rPr>
       </w:pPr>
       <w:r>
+        <w:rPr>
+          <w:highlight w:val="yellow"/>
+        </w:rPr>
         <w:t>Margins: 1 inch; Line spacing: 1.5.</w:t>
       </w:r>
     </w:p>
@@ -1289,6 +1343,7 @@
   <w:style w:type="character" w:default="1" w:styleId="DefaultParagraphFont">
     <w:name w:val="Default Paragraph Font"/>
     <w:uiPriority w:val="1"/>
+    <w:semiHidden/>
     <w:unhideWhenUsed/>
   </w:style>
   <w:style w:type="table" w:default="1" w:styleId="TableNormal">

</xml_diff>